<commit_message>
zoy share report and zoy code emil changes
</commit_message>
<xml_diff>
--- a/zoy-admin-server/src/main/resources/templates/zoyShareReport.docx
+++ b/zoy-admin-server/src/main/resources/templates/zoyShareReport.docx
@@ -6,29 +6,30 @@
       <w:tblPr>
         <w:tblStyle w:val="TableGrid"/>
         <w:tblpPr w:leftFromText="180" w:rightFromText="180" w:vertAnchor="text" w:horzAnchor="margin" w:tblpXSpec="center" w:tblpY="503"/>
-        <w:tblW w:w="14325" w:type="dxa"/>
+        <w:tblW w:w="13640" w:type="dxa"/>
         <w:tblLayout w:type="fixed"/>
         <w:tblLook w:val="04A0" w:firstRow="1" w:lastRow="0" w:firstColumn="1" w:lastColumn="0" w:noHBand="0" w:noVBand="1"/>
       </w:tblPr>
       <w:tblGrid>
-        <w:gridCol w:w="1166"/>
-        <w:gridCol w:w="1670"/>
-        <w:gridCol w:w="1789"/>
-        <w:gridCol w:w="1550"/>
-        <w:gridCol w:w="1462"/>
-        <w:gridCol w:w="1638"/>
-        <w:gridCol w:w="1638"/>
-        <w:gridCol w:w="1365"/>
-        <w:gridCol w:w="955"/>
-        <w:gridCol w:w="1092"/>
+        <w:gridCol w:w="1372"/>
+        <w:gridCol w:w="2754"/>
+        <w:gridCol w:w="1239"/>
+        <w:gridCol w:w="1238"/>
+        <w:gridCol w:w="1239"/>
+        <w:gridCol w:w="826"/>
+        <w:gridCol w:w="1076"/>
+        <w:gridCol w:w="1024"/>
+        <w:gridCol w:w="1046"/>
+        <w:gridCol w:w="851"/>
+        <w:gridCol w:w="975"/>
       </w:tblGrid>
       <w:tr>
         <w:trPr>
-          <w:trHeight w:val="630"/>
+          <w:trHeight w:val="769"/>
         </w:trPr>
         <w:tc>
           <w:tcPr>
-            <w:tcW w:w="1166" w:type="dxa"/>
+            <w:tcW w:w="1372" w:type="dxa"/>
             <w:vAlign w:val="center"/>
           </w:tcPr>
           <w:p>
@@ -55,7 +56,7 @@
         </w:tc>
         <w:tc>
           <w:tcPr>
-            <w:tcW w:w="1670" w:type="dxa"/>
+            <w:tcW w:w="2754" w:type="dxa"/>
             <w:vAlign w:val="center"/>
           </w:tcPr>
           <w:p>
@@ -82,7 +83,7 @@
         </w:tc>
         <w:tc>
           <w:tcPr>
-            <w:tcW w:w="1789" w:type="dxa"/>
+            <w:tcW w:w="1239" w:type="dxa"/>
             <w:vAlign w:val="center"/>
           </w:tcPr>
           <w:p>
@@ -103,24 +104,13 @@
                 <w:szCs w:val="18"/>
                 <w:shd w:val="clear" w:color="auto" w:fill="FFFFFF"/>
               </w:rPr>
-              <w:t xml:space="preserve">PG </w:t>
-            </w:r>
-            <w:r>
-              <w:rPr>
-                <w:rFonts w:ascii="Consolas" w:hAnsi="Consolas"/>
-                <w:b/>
-                <w:color w:val="000000"/>
-                <w:sz w:val="18"/>
-                <w:szCs w:val="18"/>
-                <w:shd w:val="clear" w:color="auto" w:fill="FFFFFF"/>
-              </w:rPr>
-              <w:t>Name</w:t>
+              <w:t>PG Name</w:t>
             </w:r>
           </w:p>
         </w:tc>
         <w:tc>
           <w:tcPr>
-            <w:tcW w:w="1550" w:type="dxa"/>
+            <w:tcW w:w="1238" w:type="dxa"/>
             <w:vAlign w:val="center"/>
           </w:tcPr>
           <w:p>
@@ -147,7 +137,7 @@
         </w:tc>
         <w:tc>
           <w:tcPr>
-            <w:tcW w:w="1462" w:type="dxa"/>
+            <w:tcW w:w="1239" w:type="dxa"/>
             <w:vAlign w:val="center"/>
           </w:tcPr>
           <w:p>
@@ -185,7 +175,7 @@
         </w:tc>
         <w:tc>
           <w:tcPr>
-            <w:tcW w:w="1638" w:type="dxa"/>
+            <w:tcW w:w="826" w:type="dxa"/>
             <w:vAlign w:val="center"/>
           </w:tcPr>
           <w:p>
@@ -205,13 +195,24 @@
                 <w:szCs w:val="18"/>
                 <w:shd w:val="clear" w:color="auto" w:fill="FFFFFF"/>
               </w:rPr>
-              <w:t xml:space="preserve">   Bed Number</w:t>
+              <w:t xml:space="preserve"> </w:t>
+            </w:r>
+            <w:r>
+              <w:rPr>
+                <w:rFonts w:ascii="Consolas" w:hAnsi="Consolas"/>
+                <w:b/>
+                <w:color w:val="000000"/>
+                <w:sz w:val="18"/>
+                <w:szCs w:val="18"/>
+                <w:shd w:val="clear" w:color="auto" w:fill="FFFFFF"/>
+              </w:rPr>
+              <w:t>Bed Number</w:t>
             </w:r>
           </w:p>
         </w:tc>
         <w:tc>
           <w:tcPr>
-            <w:tcW w:w="1638" w:type="dxa"/>
+            <w:tcW w:w="1076" w:type="dxa"/>
             <w:vAlign w:val="center"/>
           </w:tcPr>
           <w:p>
@@ -238,7 +239,7 @@
         </w:tc>
         <w:tc>
           <w:tcPr>
-            <w:tcW w:w="1365" w:type="dxa"/>
+            <w:tcW w:w="1024" w:type="dxa"/>
           </w:tcPr>
           <w:p>
             <w:pPr>
@@ -280,7 +281,7 @@
         </w:tc>
         <w:tc>
           <w:tcPr>
-            <w:tcW w:w="955" w:type="dxa"/>
+            <w:tcW w:w="1046" w:type="dxa"/>
           </w:tcPr>
           <w:p>
             <w:pPr>
@@ -294,57 +295,101 @@
                 <w:shd w:val="clear" w:color="auto" w:fill="FFFFFF"/>
               </w:rPr>
             </w:pPr>
-            <w:proofErr w:type="spellStart"/>
-            <w:r>
-              <w:rPr>
-                <w:rFonts w:ascii="Consolas" w:hAnsi="Consolas"/>
-                <w:b/>
-                <w:color w:val="000000"/>
-                <w:sz w:val="18"/>
-                <w:szCs w:val="18"/>
-                <w:shd w:val="clear" w:color="auto" w:fill="FFFFFF"/>
-              </w:rPr>
-              <w:t>Zoy</w:t>
-            </w:r>
-            <w:proofErr w:type="spellEnd"/>
-            <w:r>
-              <w:rPr>
-                <w:rFonts w:ascii="Consolas" w:hAnsi="Consolas"/>
-                <w:b/>
-                <w:color w:val="000000"/>
-                <w:sz w:val="18"/>
-                <w:szCs w:val="18"/>
-                <w:shd w:val="clear" w:color="auto" w:fill="FFFFFF"/>
-              </w:rPr>
-              <w:t xml:space="preserve"> share</w:t>
-            </w:r>
-            <w:r>
-              <w:rPr>
-                <w:rFonts w:ascii="Consolas" w:hAnsi="Consolas"/>
-                <w:b/>
-                <w:color w:val="000000"/>
-                <w:sz w:val="18"/>
-                <w:szCs w:val="18"/>
-                <w:shd w:val="clear" w:color="auto" w:fill="FFFFFF"/>
-              </w:rPr>
-              <w:t xml:space="preserve"> in</w:t>
-            </w:r>
-            <w:r>
-              <w:rPr>
-                <w:rFonts w:ascii="Consolas" w:hAnsi="Consolas"/>
-                <w:b/>
-                <w:color w:val="000000"/>
-                <w:sz w:val="18"/>
-                <w:szCs w:val="18"/>
-                <w:shd w:val="clear" w:color="auto" w:fill="FFFFFF"/>
-              </w:rPr>
-              <w:t>%</w:t>
+          </w:p>
+          <w:p>
+            <w:pPr>
+              <w:jc w:val="center"/>
+              <w:rPr>
+                <w:rFonts w:ascii="Consolas" w:hAnsi="Consolas"/>
+                <w:b/>
+                <w:color w:val="000000"/>
+                <w:sz w:val="18"/>
+                <w:szCs w:val="18"/>
+                <w:shd w:val="clear" w:color="auto" w:fill="FFFFFF"/>
+              </w:rPr>
+            </w:pPr>
+            <w:r>
+              <w:rPr>
+                <w:rFonts w:ascii="Consolas" w:hAnsi="Consolas"/>
+                <w:b/>
+                <w:color w:val="000000"/>
+                <w:sz w:val="18"/>
+                <w:szCs w:val="18"/>
+                <w:shd w:val="clear" w:color="auto" w:fill="FFFFFF"/>
+              </w:rPr>
+              <w:t>Amount</w:t>
+            </w:r>
+          </w:p>
+          <w:p>
+            <w:pPr>
+              <w:jc w:val="center"/>
+              <w:rPr>
+                <w:rFonts w:ascii="Consolas" w:hAnsi="Consolas"/>
+                <w:b/>
+                <w:color w:val="000000"/>
+                <w:sz w:val="18"/>
+                <w:szCs w:val="18"/>
+                <w:shd w:val="clear" w:color="auto" w:fill="FFFFFF"/>
+              </w:rPr>
+            </w:pPr>
+            <w:r>
+              <w:rPr>
+                <w:rFonts w:ascii="Consolas" w:hAnsi="Consolas"/>
+                <w:b/>
+                <w:color w:val="000000"/>
+                <w:sz w:val="18"/>
+                <w:szCs w:val="18"/>
+                <w:shd w:val="clear" w:color="auto" w:fill="FFFFFF"/>
+              </w:rPr>
+              <w:t>Type</w:t>
             </w:r>
           </w:p>
         </w:tc>
         <w:tc>
           <w:tcPr>
-            <w:tcW w:w="1092" w:type="dxa"/>
+            <w:tcW w:w="851" w:type="dxa"/>
+          </w:tcPr>
+          <w:p>
+            <w:pPr>
+              <w:jc w:val="center"/>
+              <w:rPr>
+                <w:rFonts w:ascii="Consolas" w:hAnsi="Consolas"/>
+                <w:b/>
+                <w:color w:val="000000"/>
+                <w:sz w:val="18"/>
+                <w:szCs w:val="18"/>
+                <w:shd w:val="clear" w:color="auto" w:fill="FFFFFF"/>
+              </w:rPr>
+            </w:pPr>
+            <w:proofErr w:type="spellStart"/>
+            <w:r>
+              <w:rPr>
+                <w:rFonts w:ascii="Consolas" w:hAnsi="Consolas"/>
+                <w:b/>
+                <w:color w:val="000000"/>
+                <w:sz w:val="18"/>
+                <w:szCs w:val="18"/>
+                <w:shd w:val="clear" w:color="auto" w:fill="FFFFFF"/>
+              </w:rPr>
+              <w:t>Zoy</w:t>
+            </w:r>
+            <w:proofErr w:type="spellEnd"/>
+            <w:r>
+              <w:rPr>
+                <w:rFonts w:ascii="Consolas" w:hAnsi="Consolas"/>
+                <w:b/>
+                <w:color w:val="000000"/>
+                <w:sz w:val="18"/>
+                <w:szCs w:val="18"/>
+                <w:shd w:val="clear" w:color="auto" w:fill="FFFFFF"/>
+              </w:rPr>
+              <w:t xml:space="preserve"> share in%</w:t>
+            </w:r>
+          </w:p>
+        </w:tc>
+        <w:tc>
+          <w:tcPr>
+            <w:tcW w:w="975" w:type="dxa"/>
           </w:tcPr>
           <w:p>
             <w:pPr>
@@ -387,11 +432,11 @@
       </w:tr>
       <w:tr>
         <w:trPr>
-          <w:trHeight w:val="345"/>
+          <w:trHeight w:val="420"/>
         </w:trPr>
         <w:tc>
           <w:tcPr>
-            <w:tcW w:w="1166" w:type="dxa"/>
+            <w:tcW w:w="1372" w:type="dxa"/>
             <w:vAlign w:val="center"/>
           </w:tcPr>
           <w:p>
@@ -433,7 +478,7 @@
         </w:tc>
         <w:tc>
           <w:tcPr>
-            <w:tcW w:w="1670" w:type="dxa"/>
+            <w:tcW w:w="2754" w:type="dxa"/>
             <w:vAlign w:val="center"/>
           </w:tcPr>
           <w:p>
@@ -481,7 +526,7 @@
         </w:tc>
         <w:tc>
           <w:tcPr>
-            <w:tcW w:w="1789" w:type="dxa"/>
+            <w:tcW w:w="1239" w:type="dxa"/>
             <w:vAlign w:val="center"/>
           </w:tcPr>
           <w:p>
@@ -526,7 +571,7 @@
         </w:tc>
         <w:tc>
           <w:tcPr>
-            <w:tcW w:w="1550" w:type="dxa"/>
+            <w:tcW w:w="1238" w:type="dxa"/>
             <w:vAlign w:val="center"/>
           </w:tcPr>
           <w:p>
@@ -564,7 +609,7 @@
         </w:tc>
         <w:tc>
           <w:tcPr>
-            <w:tcW w:w="1462" w:type="dxa"/>
+            <w:tcW w:w="1239" w:type="dxa"/>
             <w:vAlign w:val="center"/>
           </w:tcPr>
           <w:p>
@@ -580,14 +625,7 @@
                 <w:sz w:val="12"/>
                 <w:szCs w:val="12"/>
               </w:rPr>
-              <w:t>$</w:t>
-            </w:r>
-            <w:r>
-              <w:rPr>
-                <w:sz w:val="12"/>
-                <w:szCs w:val="12"/>
-              </w:rPr>
-              <w:t>{</w:t>
+              <w:t>${</w:t>
             </w:r>
             <w:proofErr w:type="spellStart"/>
             <w:r>
@@ -609,7 +647,7 @@
         </w:tc>
         <w:tc>
           <w:tcPr>
-            <w:tcW w:w="1638" w:type="dxa"/>
+            <w:tcW w:w="826" w:type="dxa"/>
             <w:vAlign w:val="center"/>
           </w:tcPr>
           <w:p>
@@ -647,7 +685,7 @@
         </w:tc>
         <w:tc>
           <w:tcPr>
-            <w:tcW w:w="1638" w:type="dxa"/>
+            <w:tcW w:w="1076" w:type="dxa"/>
             <w:vAlign w:val="center"/>
           </w:tcPr>
           <w:p>
@@ -685,7 +723,7 @@
         </w:tc>
         <w:tc>
           <w:tcPr>
-            <w:tcW w:w="1365" w:type="dxa"/>
+            <w:tcW w:w="1024" w:type="dxa"/>
           </w:tcPr>
           <w:p>
             <w:pPr>
@@ -722,7 +760,7 @@
         </w:tc>
         <w:tc>
           <w:tcPr>
-            <w:tcW w:w="955" w:type="dxa"/>
+            <w:tcW w:w="1046" w:type="dxa"/>
           </w:tcPr>
           <w:p>
             <w:pPr>
@@ -737,17 +775,8 @@
                 <w:sz w:val="12"/>
                 <w:szCs w:val="12"/>
               </w:rPr>
-              <w:t>${</w:t>
-            </w:r>
-            <w:proofErr w:type="spellStart"/>
-            <w:r>
-              <w:rPr>
-                <w:sz w:val="12"/>
-                <w:szCs w:val="12"/>
-              </w:rPr>
-              <w:t>zoyShare</w:t>
-            </w:r>
-            <w:proofErr w:type="spellEnd"/>
+              <w:t>${amountType</w:t>
+            </w:r>
             <w:r>
               <w:rPr>
                 <w:sz w:val="12"/>
@@ -759,7 +788,44 @@
         </w:tc>
         <w:tc>
           <w:tcPr>
-            <w:tcW w:w="1092" w:type="dxa"/>
+            <w:tcW w:w="851" w:type="dxa"/>
+          </w:tcPr>
+          <w:p>
+            <w:pPr>
+              <w:jc w:val="center"/>
+              <w:rPr>
+                <w:sz w:val="12"/>
+                <w:szCs w:val="12"/>
+              </w:rPr>
+            </w:pPr>
+            <w:r>
+              <w:rPr>
+                <w:sz w:val="12"/>
+                <w:szCs w:val="12"/>
+              </w:rPr>
+              <w:t>${</w:t>
+            </w:r>
+            <w:proofErr w:type="spellStart"/>
+            <w:r>
+              <w:rPr>
+                <w:sz w:val="12"/>
+                <w:szCs w:val="12"/>
+              </w:rPr>
+              <w:t>zoyShare</w:t>
+            </w:r>
+            <w:proofErr w:type="spellEnd"/>
+            <w:r>
+              <w:rPr>
+                <w:sz w:val="12"/>
+                <w:szCs w:val="12"/>
+              </w:rPr>
+              <w:t>}</w:t>
+            </w:r>
+          </w:p>
+        </w:tc>
+        <w:tc>
+          <w:tcPr>
+            <w:tcW w:w="975" w:type="dxa"/>
           </w:tcPr>
           <w:p>
             <w:pPr>
@@ -2075,7 +2141,7 @@
 </file>
 
 <file path=customXml/itemProps1.xml><?xml version="1.0" encoding="utf-8"?>
-<ds:datastoreItem xmlns:ds="http://schemas.openxmlformats.org/officeDocument/2006/customXml" ds:itemID="{E999AB6A-14FD-4487-BB5F-68B11118DCC1}">
+<ds:datastoreItem xmlns:ds="http://schemas.openxmlformats.org/officeDocument/2006/customXml" ds:itemID="{4C53BEF7-073A-4369-B40D-0A3F5C549D09}">
   <ds:schemaRefs>
     <ds:schemaRef ds:uri="http://schemas.openxmlformats.org/officeDocument/2006/bibliography"/>
   </ds:schemaRefs>

</xml_diff>